<commit_message>
Added hyperlinks between titles and TOC
</commit_message>
<xml_diff>
--- a/MHMA Bylaws.docx
+++ b/MHMA Bylaws.docx
@@ -23,6 +23,8 @@
           <w:szCs w:val="24"/>
         </w:rPr>
       </w:pPr>
+      <w:bookmarkStart w:id="0" w:name="_top"/>
+      <w:bookmarkEnd w:id="0"/>
       <w:r>
         <w:rPr>
           <w:rFonts w:asciiTheme="majorHAnsi" w:hAnsiTheme="majorHAnsi" w:cstheme="majorHAnsi"/>
@@ -80,9 +82,11 @@
         <w:pStyle w:val="Title"/>
         <w:jc w:val="center"/>
       </w:pPr>
+      <w:bookmarkStart w:id="1" w:name="TOC"/>
       <w:r>
         <w:t>Governing Bylaws</w:t>
       </w:r>
+      <w:bookmarkEnd w:id="1"/>
     </w:p>
     <w:p>
       <w:pPr>
@@ -1242,15 +1246,62 @@
         <w:t>In the Name of Allah, Most Gracious, Most Merciful</w:t>
       </w:r>
     </w:p>
+    <w:bookmarkStart w:id="2" w:name="_Toc102839948"/>
     <w:p>
       <w:pPr>
         <w:pStyle w:val="Heading1"/>
-      </w:pPr>
-      <w:bookmarkStart w:id="0" w:name="_Toc102839948"/>
-      <w:r>
-        <w:t>Article I – Name</w:t>
-      </w:r>
-      <w:bookmarkEnd w:id="0"/>
+        <w:rPr>
+          <w:rStyle w:val="Hyperlink"/>
+        </w:rPr>
+      </w:pPr>
+      <w:r>
+        <w:rPr>
+          <w:rStyle w:val="Hyperlink"/>
+        </w:rPr>
+        <w:fldChar w:fldCharType="begin"/>
+      </w:r>
+      <w:r>
+        <w:rPr>
+          <w:rStyle w:val="Hyperlink"/>
+        </w:rPr>
+        <w:instrText xml:space="preserve"> HYPERLINK  \l "TOC" </w:instrText>
+      </w:r>
+      <w:r>
+        <w:rPr>
+          <w:rStyle w:val="Hyperlink"/>
+        </w:rPr>
+      </w:r>
+      <w:r>
+        <w:rPr>
+          <w:rStyle w:val="Hyperlink"/>
+        </w:rPr>
+        <w:fldChar w:fldCharType="separate"/>
+      </w:r>
+      <w:r>
+        <w:rPr>
+          <w:rStyle w:val="Hyperlink"/>
+        </w:rPr>
+        <w:t xml:space="preserve">Article I </w:t>
+      </w:r>
+      <w:r>
+        <w:rPr>
+          <w:rStyle w:val="Hyperlink"/>
+        </w:rPr>
+        <w:t>–</w:t>
+      </w:r>
+      <w:r>
+        <w:rPr>
+          <w:rStyle w:val="Hyperlink"/>
+        </w:rPr>
+        <w:t xml:space="preserve"> Name</w:t>
+      </w:r>
+      <w:bookmarkEnd w:id="2"/>
+      <w:r>
+        <w:rPr>
+          <w:rStyle w:val="Hyperlink"/>
+        </w:rPr>
+        <w:fldChar w:fldCharType="end"/>
+      </w:r>
     </w:p>
     <w:p>
       <w:pPr>
@@ -1339,37 +1390,27 @@
           <w:sz w:val="24"/>
           <w:szCs w:val="24"/>
         </w:rPr>
-        <w:t xml:space="preserve">The principal office of the organization shall be at 1005 E. Pescadero Ave., Suite #167, Unit #286, Tracy, CA 95304. </w:t>
-      </w:r>
-      <w:r>
-        <w:rPr>
-          <w:rFonts w:asciiTheme="majorHAnsi" w:hAnsiTheme="majorHAnsi" w:cstheme="majorHAnsi"/>
-          <w:color w:val="000000"/>
-          <w:sz w:val="24"/>
-          <w:szCs w:val="24"/>
-          <w:rPrChange w:id="1" w:author="Umar Sear" w:date="2022-05-07T13:24:00Z">
-            <w:rPr>
-              <w:color w:val="000000"/>
-              <w:highlight w:val="yellow"/>
-            </w:rPr>
-          </w:rPrChange>
-        </w:rPr>
-        <w:t>The Board of Trustees</w:t>
-      </w:r>
-      <w:r>
-        <w:rPr>
-          <w:rFonts w:asciiTheme="majorHAnsi" w:hAnsiTheme="majorHAnsi" w:cstheme="majorHAnsi"/>
-          <w:color w:val="000000"/>
-          <w:sz w:val="24"/>
-          <w:szCs w:val="24"/>
-          <w:rPrChange w:id="2" w:author="Umar Sear" w:date="2022-05-07T13:24:00Z">
-            <w:rPr>
-              <w:color w:val="000000"/>
-              <w:highlight w:val="yellow"/>
-            </w:rPr>
-          </w:rPrChange>
-        </w:rPr>
-        <w:t xml:space="preserve"> (BOT)</w:t>
+        <w:t xml:space="preserve">The principal office of the organization shall be at 1005 E. </w:t>
+      </w:r>
+      <w:proofErr w:type="spellStart"/>
+      <w:r>
+        <w:rPr>
+          <w:rFonts w:asciiTheme="majorHAnsi" w:hAnsiTheme="majorHAnsi" w:cstheme="majorHAnsi"/>
+          <w:color w:val="000000"/>
+          <w:sz w:val="24"/>
+          <w:szCs w:val="24"/>
+        </w:rPr>
+        <w:t>Pescadero</w:t>
+      </w:r>
+      <w:proofErr w:type="spellEnd"/>
+      <w:r>
+        <w:rPr>
+          <w:rFonts w:asciiTheme="majorHAnsi" w:hAnsiTheme="majorHAnsi" w:cstheme="majorHAnsi"/>
+          <w:color w:val="000000"/>
+          <w:sz w:val="24"/>
+          <w:szCs w:val="24"/>
+        </w:rPr>
+        <w:t xml:space="preserve"> Ave., Suite #167, Unit #286, Tracy, CA 95304. </w:t>
       </w:r>
       <w:r>
         <w:rPr>
@@ -1384,7 +1425,7 @@
             </w:rPr>
           </w:rPrChange>
         </w:rPr>
-        <w:t xml:space="preserve"> may change the principal office from one location to another</w:t>
+        <w:t>The Board of Trustees</w:t>
       </w:r>
       <w:r>
         <w:rPr>
@@ -1399,16 +1440,7 @@
             </w:rPr>
           </w:rPrChange>
         </w:rPr>
-        <w:t xml:space="preserve"> and update the address in </w:t>
-      </w:r>
-      <w:r>
-        <w:rPr>
-          <w:rFonts w:asciiTheme="majorHAnsi" w:hAnsiTheme="majorHAnsi" w:cstheme="majorHAnsi"/>
-          <w:color w:val="000000"/>
-          <w:sz w:val="24"/>
-          <w:szCs w:val="24"/>
-        </w:rPr>
-        <w:t xml:space="preserve">the </w:t>
+        <w:t xml:space="preserve"> (BOT)</w:t>
       </w:r>
       <w:r>
         <w:rPr>
@@ -1423,9 +1455,48 @@
             </w:rPr>
           </w:rPrChange>
         </w:rPr>
+        <w:t xml:space="preserve"> may change the principal office from one location to another</w:t>
+      </w:r>
+      <w:r>
+        <w:rPr>
+          <w:rFonts w:asciiTheme="majorHAnsi" w:hAnsiTheme="majorHAnsi" w:cstheme="majorHAnsi"/>
+          <w:color w:val="000000"/>
+          <w:sz w:val="24"/>
+          <w:szCs w:val="24"/>
+          <w:rPrChange w:id="6" w:author="Umar Sear" w:date="2022-05-07T13:24:00Z">
+            <w:rPr>
+              <w:color w:val="000000"/>
+              <w:highlight w:val="yellow"/>
+            </w:rPr>
+          </w:rPrChange>
+        </w:rPr>
+        <w:t xml:space="preserve"> and update the address in </w:t>
+      </w:r>
+      <w:r>
+        <w:rPr>
+          <w:rFonts w:asciiTheme="majorHAnsi" w:hAnsiTheme="majorHAnsi" w:cstheme="majorHAnsi"/>
+          <w:color w:val="000000"/>
+          <w:sz w:val="24"/>
+          <w:szCs w:val="24"/>
+        </w:rPr>
+        <w:t xml:space="preserve">the </w:t>
+      </w:r>
+      <w:r>
+        <w:rPr>
+          <w:rFonts w:asciiTheme="majorHAnsi" w:hAnsiTheme="majorHAnsi" w:cstheme="majorHAnsi"/>
+          <w:color w:val="000000"/>
+          <w:sz w:val="24"/>
+          <w:szCs w:val="24"/>
+          <w:rPrChange w:id="7" w:author="Umar Sear" w:date="2022-05-07T13:24:00Z">
+            <w:rPr>
+              <w:color w:val="000000"/>
+              <w:highlight w:val="yellow"/>
+            </w:rPr>
+          </w:rPrChange>
+        </w:rPr>
         <w:t>required documents.</w:t>
       </w:r>
-      <w:del w:id="6" w:author="Umar Sear" w:date="2022-05-07T13:24:00Z">
+      <w:del w:id="8" w:author="Umar Sear" w:date="2022-05-07T13:24:00Z">
         <w:r>
           <w:rPr>
             <w:rFonts w:asciiTheme="majorHAnsi" w:hAnsiTheme="majorHAnsi" w:cstheme="majorHAnsi"/>
@@ -1477,16 +1548,31 @@
         <w:br w:type="page"/>
       </w:r>
     </w:p>
+    <w:bookmarkStart w:id="9" w:name="_Toc102839949"/>
     <w:p>
       <w:pPr>
         <w:pStyle w:val="Heading1"/>
       </w:pPr>
-      <w:bookmarkStart w:id="7" w:name="_Toc102839949"/>
       <w:r>
         <w:lastRenderedPageBreak/>
+        <w:fldChar w:fldCharType="begin"/>
+      </w:r>
+      <w:r>
+        <w:instrText xml:space="preserve"> HYPERLINK  \l "TOC" </w:instrText>
+      </w:r>
+      <w:r>
+        <w:fldChar w:fldCharType="separate"/>
+      </w:r>
+      <w:r>
+        <w:rPr>
+          <w:rStyle w:val="Hyperlink"/>
+        </w:rPr>
         <w:t>Article II – Nature &amp; Affiliation</w:t>
       </w:r>
-      <w:bookmarkEnd w:id="7"/>
+      <w:bookmarkEnd w:id="9"/>
+      <w:r>
+        <w:fldChar w:fldCharType="end"/>
+      </w:r>
     </w:p>
     <w:p>
       <w:pPr>
@@ -1549,16 +1635,31 @@
         <w:br w:type="page"/>
       </w:r>
     </w:p>
+    <w:bookmarkStart w:id="10" w:name="_Toc102839950"/>
     <w:p>
       <w:pPr>
         <w:pStyle w:val="Heading1"/>
       </w:pPr>
-      <w:bookmarkStart w:id="8" w:name="_Toc102839950"/>
       <w:r>
         <w:lastRenderedPageBreak/>
+        <w:fldChar w:fldCharType="begin"/>
+      </w:r>
+      <w:r>
+        <w:instrText xml:space="preserve"> HYPERLINK  \l "TOC" </w:instrText>
+      </w:r>
+      <w:r>
+        <w:fldChar w:fldCharType="separate"/>
+      </w:r>
+      <w:r>
+        <w:rPr>
+          <w:rStyle w:val="Hyperlink"/>
+        </w:rPr>
         <w:t>Article III – Charter</w:t>
       </w:r>
-      <w:bookmarkEnd w:id="8"/>
+      <w:bookmarkEnd w:id="10"/>
+      <w:r>
+        <w:fldChar w:fldCharType="end"/>
+      </w:r>
     </w:p>
     <w:p>
       <w:pPr>
@@ -1663,7 +1764,7 @@
       <w:r>
         <w:t>Prophets</w:t>
       </w:r>
-      <w:del w:id="9" w:author="Umar Sear" w:date="2022-05-07T13:24:00Z">
+      <w:del w:id="11" w:author="Umar Sear" w:date="2022-05-07T13:24:00Z">
         <w:r>
           <w:delText>p</w:delText>
         </w:r>
@@ -1737,7 +1838,23 @@
         <w:contextualSpacing w:val="0"/>
       </w:pPr>
       <w:r>
-        <w:t>Belief in Qadaa and Qadr (Divine Will and Predestination)</w:t>
+        <w:t xml:space="preserve">Belief in </w:t>
+      </w:r>
+      <w:proofErr w:type="spellStart"/>
+      <w:r>
+        <w:t>Qadaa</w:t>
+      </w:r>
+      <w:proofErr w:type="spellEnd"/>
+      <w:r>
+        <w:t xml:space="preserve"> and </w:t>
+      </w:r>
+      <w:proofErr w:type="spellStart"/>
+      <w:r>
+        <w:t>Qadr</w:t>
+      </w:r>
+      <w:proofErr w:type="spellEnd"/>
+      <w:r>
+        <w:t xml:space="preserve"> (Divine Will and Predestination)</w:t>
       </w:r>
     </w:p>
     <w:p>
@@ -1779,12 +1896,27 @@
       <w:r>
         <w:br w:type="page"/>
       </w:r>
-      <w:bookmarkStart w:id="10" w:name="_Toc102839951"/>
+      <w:bookmarkStart w:id="12" w:name="_Toc102839951"/>
       <w:r>
         <w:lastRenderedPageBreak/>
+        <w:fldChar w:fldCharType="begin"/>
+      </w:r>
+      <w:r>
+        <w:instrText xml:space="preserve"> HYPERLINK  \l "TOC" </w:instrText>
+      </w:r>
+      <w:r>
+        <w:fldChar w:fldCharType="separate"/>
+      </w:r>
+      <w:r>
+        <w:rPr>
+          <w:rStyle w:val="Hyperlink"/>
+        </w:rPr>
         <w:t>Article IV – Goals</w:t>
       </w:r>
-      <w:bookmarkEnd w:id="10"/>
+      <w:bookmarkEnd w:id="12"/>
+      <w:r>
+        <w:fldChar w:fldCharType="end"/>
+      </w:r>
     </w:p>
     <w:p/>
     <w:p>
@@ -2667,12 +2799,27 @@
       <w:r>
         <w:br w:type="page"/>
       </w:r>
-      <w:bookmarkStart w:id="11" w:name="_Toc102839952"/>
+      <w:bookmarkStart w:id="13" w:name="_Toc102839952"/>
       <w:r>
         <w:lastRenderedPageBreak/>
+        <w:fldChar w:fldCharType="begin"/>
+      </w:r>
+      <w:r>
+        <w:instrText xml:space="preserve"> HYPERLINK  \l "TOC" </w:instrText>
+      </w:r>
+      <w:r>
+        <w:fldChar w:fldCharType="separate"/>
+      </w:r>
+      <w:r>
+        <w:rPr>
+          <w:rStyle w:val="Hyperlink"/>
+        </w:rPr>
         <w:t>Article V – Membership</w:t>
       </w:r>
-      <w:bookmarkEnd w:id="11"/>
+      <w:bookmarkEnd w:id="13"/>
+      <w:r>
+        <w:fldChar w:fldCharType="end"/>
+      </w:r>
     </w:p>
     <w:p>
       <w:pPr>
@@ -3769,7 +3916,27 @@
           <w:sz w:val="24"/>
           <w:szCs w:val="24"/>
         </w:rPr>
-        <w:t>community volunteer hours decided by the BOD</w:t>
+        <w:t xml:space="preserve">community volunteer </w:t>
+      </w:r>
+      <w:proofErr w:type="gramStart"/>
+      <w:r>
+        <w:rPr>
+          <w:rFonts w:asciiTheme="majorHAnsi" w:hAnsiTheme="majorHAnsi" w:cstheme="majorHAnsi"/>
+          <w:color w:val="000000"/>
+          <w:sz w:val="24"/>
+          <w:szCs w:val="24"/>
+        </w:rPr>
+        <w:t>hours</w:t>
+      </w:r>
+      <w:proofErr w:type="gramEnd"/>
+      <w:r>
+        <w:rPr>
+          <w:rFonts w:asciiTheme="majorHAnsi" w:hAnsiTheme="majorHAnsi" w:cstheme="majorHAnsi"/>
+          <w:color w:val="000000"/>
+          <w:sz w:val="24"/>
+          <w:szCs w:val="24"/>
+        </w:rPr>
+        <w:t xml:space="preserve"> decided by the BOD</w:t>
       </w:r>
     </w:p>
     <w:p>
@@ -3994,7 +4161,7 @@
         </w:rPr>
         <w:t xml:space="preserve">or conviction of a felony, </w:t>
       </w:r>
-      <w:del w:id="12" w:author="Umar Sear" w:date="2022-05-07T13:32:00Z">
+      <w:del w:id="14" w:author="Umar Sear" w:date="2022-05-07T13:32:00Z">
         <w:r>
           <w:rPr>
             <w:rFonts w:asciiTheme="majorHAnsi" w:hAnsiTheme="majorHAnsi" w:cstheme="majorHAnsi"/>
@@ -4005,7 +4172,7 @@
           <w:delText>misdemeanor</w:delText>
         </w:r>
       </w:del>
-      <w:ins w:id="13" w:author="Umar Sear" w:date="2022-05-07T13:32:00Z">
+      <w:ins w:id="15" w:author="Umar Sear" w:date="2022-05-07T13:32:00Z">
         <w:r>
           <w:rPr>
             <w:rFonts w:asciiTheme="majorHAnsi" w:hAnsiTheme="majorHAnsi" w:cstheme="majorHAnsi"/>
@@ -4880,16 +5047,31 @@
         <w:br w:type="page"/>
       </w:r>
     </w:p>
+    <w:bookmarkStart w:id="16" w:name="_Toc102839953"/>
     <w:p>
       <w:pPr>
         <w:pStyle w:val="Heading1"/>
       </w:pPr>
-      <w:bookmarkStart w:id="14" w:name="_Toc102839953"/>
       <w:r>
         <w:lastRenderedPageBreak/>
+        <w:fldChar w:fldCharType="begin"/>
+      </w:r>
+      <w:r>
+        <w:instrText xml:space="preserve"> HYPERLINK  \l "TOC" </w:instrText>
+      </w:r>
+      <w:r>
+        <w:fldChar w:fldCharType="separate"/>
+      </w:r>
+      <w:r>
+        <w:rPr>
+          <w:rStyle w:val="Hyperlink"/>
+        </w:rPr>
         <w:t>Article VI – Board of Trustees</w:t>
       </w:r>
-      <w:bookmarkEnd w:id="14"/>
+      <w:bookmarkEnd w:id="16"/>
+      <w:r>
+        <w:fldChar w:fldCharType="end"/>
+      </w:r>
     </w:p>
     <w:p>
       <w:pPr>
@@ -5011,7 +5193,7 @@
         </w:rPr>
         <w:t xml:space="preserve"> must be a MHMA member in good </w:t>
       </w:r>
-      <w:del w:id="15" w:author="Umar Sear" w:date="2022-05-07T13:32:00Z">
+      <w:del w:id="17" w:author="Umar Sear" w:date="2022-05-07T13:32:00Z">
         <w:r>
           <w:rPr>
             <w:rFonts w:asciiTheme="majorHAnsi" w:hAnsiTheme="majorHAnsi" w:cstheme="majorHAnsi"/>
@@ -5022,7 +5204,7 @@
           <w:delText>standing,  a</w:delText>
         </w:r>
       </w:del>
-      <w:ins w:id="16" w:author="Umar Sear" w:date="2022-05-07T13:32:00Z">
+      <w:ins w:id="18" w:author="Umar Sear" w:date="2022-05-07T13:32:00Z">
         <w:r>
           <w:rPr>
             <w:rFonts w:asciiTheme="majorHAnsi" w:hAnsiTheme="majorHAnsi" w:cstheme="majorHAnsi"/>
@@ -6731,7 +6913,7 @@
         </w:rPr>
         <w:t xml:space="preserve">Hold and manage all property of the MHMA in separate Waqf (irrevocable trust) for the community. The Board </w:t>
       </w:r>
-      <w:del w:id="17" w:author="Umar Sear" w:date="2022-05-07T13:32:00Z">
+      <w:del w:id="19" w:author="Umar Sear" w:date="2022-05-07T13:32:00Z">
         <w:r>
           <w:rPr>
             <w:rFonts w:asciiTheme="majorHAnsi" w:hAnsiTheme="majorHAnsi" w:cstheme="majorHAnsi"/>
@@ -6742,7 +6924,7 @@
           <w:delText>Of</w:delText>
         </w:r>
       </w:del>
-      <w:ins w:id="18" w:author="Umar Sear" w:date="2022-05-07T13:32:00Z">
+      <w:ins w:id="20" w:author="Umar Sear" w:date="2022-05-07T13:32:00Z">
         <w:r>
           <w:rPr>
             <w:rFonts w:asciiTheme="majorHAnsi" w:hAnsiTheme="majorHAnsi" w:cstheme="majorHAnsi"/>
@@ -6904,7 +7086,7 @@
         </w:rPr>
         <w:t xml:space="preserve"> and management of funds related to such activities. 7. Creation, </w:t>
       </w:r>
-      <w:del w:id="19" w:author="Umar Sear" w:date="2022-05-07T13:32:00Z">
+      <w:del w:id="21" w:author="Umar Sear" w:date="2022-05-07T13:32:00Z">
         <w:r>
           <w:rPr>
             <w:rFonts w:asciiTheme="majorHAnsi" w:hAnsiTheme="majorHAnsi" w:cstheme="majorHAnsi"/>
@@ -6915,7 +7097,7 @@
           <w:delText>management</w:delText>
         </w:r>
       </w:del>
-      <w:ins w:id="20" w:author="Umar Sear" w:date="2022-05-07T13:32:00Z">
+      <w:ins w:id="22" w:author="Umar Sear" w:date="2022-05-07T13:32:00Z">
         <w:r>
           <w:rPr>
             <w:rFonts w:asciiTheme="majorHAnsi" w:hAnsiTheme="majorHAnsi" w:cstheme="majorHAnsi"/>
@@ -7472,16 +7654,31 @@
         <w:br w:type="page"/>
       </w:r>
     </w:p>
+    <w:bookmarkStart w:id="23" w:name="_Toc102839954"/>
     <w:p>
       <w:pPr>
         <w:pStyle w:val="Heading1"/>
       </w:pPr>
-      <w:bookmarkStart w:id="21" w:name="_Toc102839954"/>
       <w:r>
         <w:lastRenderedPageBreak/>
+        <w:fldChar w:fldCharType="begin"/>
+      </w:r>
+      <w:r>
+        <w:instrText xml:space="preserve"> HYPERLINK  \l "TOC" </w:instrText>
+      </w:r>
+      <w:r>
+        <w:fldChar w:fldCharType="separate"/>
+      </w:r>
+      <w:r>
+        <w:rPr>
+          <w:rStyle w:val="Hyperlink"/>
+        </w:rPr>
         <w:t>Article VII – Board of Directors</w:t>
       </w:r>
-      <w:bookmarkEnd w:id="21"/>
+      <w:bookmarkEnd w:id="23"/>
+      <w:r>
+        <w:fldChar w:fldCharType="end"/>
+      </w:r>
     </w:p>
     <w:p>
       <w:pPr>
@@ -7694,16 +7891,36 @@
           <w:sz w:val="24"/>
           <w:szCs w:val="24"/>
         </w:rPr>
-        <w:t>of positions should be held for election by E</w:t>
-      </w:r>
-      <w:r>
-        <w:rPr>
-          <w:rFonts w:asciiTheme="majorHAnsi" w:hAnsiTheme="majorHAnsi" w:cstheme="majorHAnsi"/>
-          <w:color w:val="000000"/>
-          <w:sz w:val="24"/>
-          <w:szCs w:val="24"/>
-        </w:rPr>
-        <w:t xml:space="preserve">lection </w:t>
+        <w:t xml:space="preserve">of positions should be held for </w:t>
+      </w:r>
+      <w:proofErr w:type="gramStart"/>
+      <w:r>
+        <w:rPr>
+          <w:rFonts w:asciiTheme="majorHAnsi" w:hAnsiTheme="majorHAnsi" w:cstheme="majorHAnsi"/>
+          <w:color w:val="000000"/>
+          <w:sz w:val="24"/>
+          <w:szCs w:val="24"/>
+        </w:rPr>
+        <w:t>election by E</w:t>
+      </w:r>
+      <w:r>
+        <w:rPr>
+          <w:rFonts w:asciiTheme="majorHAnsi" w:hAnsiTheme="majorHAnsi" w:cstheme="majorHAnsi"/>
+          <w:color w:val="000000"/>
+          <w:sz w:val="24"/>
+          <w:szCs w:val="24"/>
+        </w:rPr>
+        <w:t>lection</w:t>
+      </w:r>
+      <w:proofErr w:type="gramEnd"/>
+      <w:r>
+        <w:rPr>
+          <w:rFonts w:asciiTheme="majorHAnsi" w:hAnsiTheme="majorHAnsi" w:cstheme="majorHAnsi"/>
+          <w:color w:val="000000"/>
+          <w:sz w:val="24"/>
+          <w:szCs w:val="24"/>
+        </w:rPr>
+        <w:t xml:space="preserve"> </w:t>
       </w:r>
       <w:r>
         <w:rPr>
@@ -8504,7 +8721,7 @@
         </w:rPr>
         <w:t xml:space="preserve">reasonable time to accommodate logistics in scheduling. The term for the elected Board of Directors shall begin on the second Saturday of November or 30 days after the election. Board members are elected by whoever has the largest number of votes for a position. The named positions are President, </w:t>
       </w:r>
-      <w:del w:id="22" w:author="Umar Sear" w:date="2022-05-07T13:31:00Z">
+      <w:del w:id="24" w:author="Umar Sear" w:date="2022-05-07T13:31:00Z">
         <w:r>
           <w:rPr>
             <w:rFonts w:asciiTheme="majorHAnsi" w:hAnsiTheme="majorHAnsi" w:cstheme="majorHAnsi"/>
@@ -8515,7 +8732,7 @@
           <w:delText>Treasures</w:delText>
         </w:r>
       </w:del>
-      <w:ins w:id="23" w:author="Umar Sear" w:date="2022-05-07T13:31:00Z">
+      <w:ins w:id="25" w:author="Umar Sear" w:date="2022-05-07T13:31:00Z">
         <w:r>
           <w:rPr>
             <w:rFonts w:asciiTheme="majorHAnsi" w:hAnsiTheme="majorHAnsi" w:cstheme="majorHAnsi"/>
@@ -9163,7 +9380,27 @@
           <w:sz w:val="24"/>
           <w:szCs w:val="24"/>
         </w:rPr>
-        <w:t>The Board of Directors may remove one of its members from his/her position as a member of the Board if he/she fails to attend four consecutive duly scheduled monthly meetings of the Board without any excuse and prior notice to the Board. Should the number of consecutive absences be six even with an excuse and written notice to the board, the</w:t>
+        <w:t xml:space="preserve">The Board of Directors may remove one of its members from his/her position as a member of the Board if he/she fails to attend four </w:t>
+      </w:r>
+      <w:proofErr w:type="gramStart"/>
+      <w:r>
+        <w:rPr>
+          <w:rFonts w:asciiTheme="majorHAnsi" w:hAnsiTheme="majorHAnsi" w:cstheme="majorHAnsi"/>
+          <w:color w:val="000000"/>
+          <w:sz w:val="24"/>
+          <w:szCs w:val="24"/>
+        </w:rPr>
+        <w:t>consecutive</w:t>
+      </w:r>
+      <w:proofErr w:type="gramEnd"/>
+      <w:r>
+        <w:rPr>
+          <w:rFonts w:asciiTheme="majorHAnsi" w:hAnsiTheme="majorHAnsi" w:cstheme="majorHAnsi"/>
+          <w:color w:val="000000"/>
+          <w:sz w:val="24"/>
+          <w:szCs w:val="24"/>
+        </w:rPr>
+        <w:t xml:space="preserve"> duly scheduled monthly meetings of the Board without any excuse and prior notice to the Board. Should the number of consecutive absences be six even with an excuse and written notice to the board, the</w:t>
       </w:r>
       <w:r>
         <w:rPr>
@@ -10013,7 +10250,27 @@
           <w:sz w:val="24"/>
           <w:szCs w:val="24"/>
         </w:rPr>
-        <w:t>legal operation of a non-profit 501 c(3) organization - policies, reports, compliances</w:t>
+        <w:t xml:space="preserve">legal operation of a non-profit 501 </w:t>
+      </w:r>
+      <w:proofErr w:type="gramStart"/>
+      <w:r>
+        <w:rPr>
+          <w:rFonts w:asciiTheme="majorHAnsi" w:hAnsiTheme="majorHAnsi" w:cstheme="majorHAnsi"/>
+          <w:color w:val="000000"/>
+          <w:sz w:val="24"/>
+          <w:szCs w:val="24"/>
+        </w:rPr>
+        <w:t>c(</w:t>
+      </w:r>
+      <w:proofErr w:type="gramEnd"/>
+      <w:r>
+        <w:rPr>
+          <w:rFonts w:asciiTheme="majorHAnsi" w:hAnsiTheme="majorHAnsi" w:cstheme="majorHAnsi"/>
+          <w:color w:val="000000"/>
+          <w:sz w:val="24"/>
+          <w:szCs w:val="24"/>
+        </w:rPr>
+        <w:t>3) organization - policies, reports, compliances</w:t>
       </w:r>
       <w:r>
         <w:rPr>
@@ -10053,7 +10310,7 @@
         <w:ind w:left="1800" w:right="106"/>
         <w:contextualSpacing w:val="0"/>
         <w:rPr>
-          <w:ins w:id="24" w:author="Umar Sear" w:date="2022-05-07T13:25:00Z"/>
+          <w:ins w:id="26" w:author="Umar Sear" w:date="2022-05-07T13:25:00Z"/>
           <w:rFonts w:asciiTheme="majorHAnsi" w:hAnsiTheme="majorHAnsi" w:cstheme="majorHAnsi"/>
           <w:color w:val="000000"/>
           <w:sz w:val="24"/>
@@ -10107,7 +10364,7 @@
         <w:ind w:left="1800" w:right="106"/>
         <w:contextualSpacing w:val="0"/>
         <w:rPr>
-          <w:ins w:id="25" w:author="Umar Sear" w:date="2022-05-07T13:25:00Z"/>
+          <w:ins w:id="27" w:author="Umar Sear" w:date="2022-05-07T13:25:00Z"/>
           <w:rFonts w:asciiTheme="majorHAnsi" w:hAnsiTheme="majorHAnsi" w:cstheme="majorHAnsi"/>
           <w:color w:val="000000"/>
           <w:sz w:val="24"/>
@@ -10365,7 +10622,7 @@
         </w:rPr>
         <w:t xml:space="preserve">Preparation of the annual budget and the annual financial report of MHMA including committee, </w:t>
       </w:r>
-      <w:del w:id="26" w:author="Umar Sear" w:date="2022-05-07T13:26:00Z">
+      <w:del w:id="28" w:author="Umar Sear" w:date="2022-05-07T13:26:00Z">
         <w:r>
           <w:rPr>
             <w:rFonts w:asciiTheme="majorHAnsi" w:hAnsiTheme="majorHAnsi" w:cstheme="majorHAnsi"/>
@@ -10376,7 +10633,7 @@
           <w:delText>school</w:delText>
         </w:r>
       </w:del>
-      <w:ins w:id="27" w:author="Umar Sear" w:date="2022-05-07T13:26:00Z">
+      <w:ins w:id="29" w:author="Umar Sear" w:date="2022-05-07T13:26:00Z">
         <w:r>
           <w:rPr>
             <w:rFonts w:asciiTheme="majorHAnsi" w:hAnsiTheme="majorHAnsi" w:cstheme="majorHAnsi"/>
@@ -10520,7 +10777,7 @@
         <w:ind w:right="104"/>
         <w:contextualSpacing w:val="0"/>
         <w:rPr>
-          <w:del w:id="28" w:author="Umar Sear" w:date="2022-05-07T13:26:00Z"/>
+          <w:del w:id="30" w:author="Umar Sear" w:date="2022-05-07T13:26:00Z"/>
           <w:rFonts w:asciiTheme="majorHAnsi" w:hAnsiTheme="majorHAnsi" w:cstheme="majorHAnsi"/>
           <w:color w:val="000000"/>
           <w:sz w:val="24"/>
@@ -10587,7 +10844,7 @@
           <w:sz w:val="24"/>
           <w:szCs w:val="24"/>
         </w:rPr>
-        <w:pPrChange w:id="29" w:author="Umar Sear" w:date="2022-05-07T13:26:00Z">
+        <w:pPrChange w:id="31" w:author="Umar Sear" w:date="2022-05-07T13:26:00Z">
           <w:pPr>
             <w:widowControl w:val="0"/>
             <w:pBdr>
@@ -10643,7 +10900,47 @@
           <w:sz w:val="24"/>
           <w:szCs w:val="24"/>
         </w:rPr>
-        <w:t xml:space="preserve">Maintain accounts related to construction, endowment accounts, Karze hasana and Murabaha. </w:t>
+        <w:t xml:space="preserve">Maintain accounts related to construction, endowment accounts, </w:t>
+      </w:r>
+      <w:proofErr w:type="spellStart"/>
+      <w:r>
+        <w:rPr>
+          <w:rFonts w:asciiTheme="majorHAnsi" w:hAnsiTheme="majorHAnsi" w:cstheme="majorHAnsi"/>
+          <w:color w:val="000000"/>
+          <w:sz w:val="24"/>
+          <w:szCs w:val="24"/>
+        </w:rPr>
+        <w:t>Karze</w:t>
+      </w:r>
+      <w:proofErr w:type="spellEnd"/>
+      <w:r>
+        <w:rPr>
+          <w:rFonts w:asciiTheme="majorHAnsi" w:hAnsiTheme="majorHAnsi" w:cstheme="majorHAnsi"/>
+          <w:color w:val="000000"/>
+          <w:sz w:val="24"/>
+          <w:szCs w:val="24"/>
+        </w:rPr>
+        <w:t xml:space="preserve"> </w:t>
+      </w:r>
+      <w:proofErr w:type="spellStart"/>
+      <w:r>
+        <w:rPr>
+          <w:rFonts w:asciiTheme="majorHAnsi" w:hAnsiTheme="majorHAnsi" w:cstheme="majorHAnsi"/>
+          <w:color w:val="000000"/>
+          <w:sz w:val="24"/>
+          <w:szCs w:val="24"/>
+        </w:rPr>
+        <w:t>hasana</w:t>
+      </w:r>
+      <w:proofErr w:type="spellEnd"/>
+      <w:r>
+        <w:rPr>
+          <w:rFonts w:asciiTheme="majorHAnsi" w:hAnsiTheme="majorHAnsi" w:cstheme="majorHAnsi"/>
+          <w:color w:val="000000"/>
+          <w:sz w:val="24"/>
+          <w:szCs w:val="24"/>
+        </w:rPr>
+        <w:t xml:space="preserve"> and Murabaha. </w:t>
       </w:r>
     </w:p>
     <w:p>
@@ -10705,16 +11002,31 @@
         <w:br w:type="page"/>
       </w:r>
     </w:p>
+    <w:bookmarkStart w:id="32" w:name="_Toc102839955"/>
     <w:p>
       <w:pPr>
         <w:pStyle w:val="Heading1"/>
       </w:pPr>
-      <w:bookmarkStart w:id="30" w:name="_Toc102839955"/>
       <w:r>
         <w:lastRenderedPageBreak/>
+        <w:fldChar w:fldCharType="begin"/>
+      </w:r>
+      <w:r>
+        <w:instrText xml:space="preserve"> HYPERLINK  \l "TOC" </w:instrText>
+      </w:r>
+      <w:r>
+        <w:fldChar w:fldCharType="separate"/>
+      </w:r>
+      <w:r>
+        <w:rPr>
+          <w:rStyle w:val="Hyperlink"/>
+        </w:rPr>
         <w:t>Article VIII – Management of the Operations of MHMA.</w:t>
       </w:r>
-      <w:bookmarkEnd w:id="30"/>
+      <w:bookmarkEnd w:id="32"/>
+      <w:r>
+        <w:fldChar w:fldCharType="end"/>
+      </w:r>
     </w:p>
     <w:p>
       <w:pPr>
@@ -11681,7 +11993,27 @@
           <w:sz w:val="24"/>
           <w:szCs w:val="24"/>
         </w:rPr>
-        <w:t xml:space="preserve"> of the Board of Directors have to be present for a quorum. </w:t>
+        <w:t xml:space="preserve"> of the Board of Directors </w:t>
+      </w:r>
+      <w:proofErr w:type="gramStart"/>
+      <w:r>
+        <w:rPr>
+          <w:rFonts w:asciiTheme="majorHAnsi" w:hAnsiTheme="majorHAnsi" w:cstheme="majorHAnsi"/>
+          <w:color w:val="000000"/>
+          <w:sz w:val="24"/>
+          <w:szCs w:val="24"/>
+        </w:rPr>
+        <w:t>have</w:t>
+      </w:r>
+      <w:proofErr w:type="gramEnd"/>
+      <w:r>
+        <w:rPr>
+          <w:rFonts w:asciiTheme="majorHAnsi" w:hAnsiTheme="majorHAnsi" w:cstheme="majorHAnsi"/>
+          <w:color w:val="000000"/>
+          <w:sz w:val="24"/>
+          <w:szCs w:val="24"/>
+        </w:rPr>
+        <w:t xml:space="preserve"> to be present for a quorum. </w:t>
       </w:r>
     </w:p>
     <w:p>
@@ -11970,7 +12302,7 @@
         </w:rPr>
         <w:t xml:space="preserve"> and shall be conducted by a </w:t>
       </w:r>
-      <w:del w:id="31" w:author="Umar Sear" w:date="2022-05-07T13:30:00Z">
+      <w:del w:id="33" w:author="Umar Sear" w:date="2022-05-07T13:30:00Z">
         <w:r>
           <w:rPr>
             <w:rFonts w:asciiTheme="majorHAnsi" w:hAnsiTheme="majorHAnsi" w:cstheme="majorHAnsi"/>
@@ -11981,7 +12313,7 @@
           <w:delText>3 member</w:delText>
         </w:r>
       </w:del>
-      <w:ins w:id="32" w:author="Umar Sear" w:date="2022-05-07T13:30:00Z">
+      <w:ins w:id="34" w:author="Umar Sear" w:date="2022-05-07T13:30:00Z">
         <w:r>
           <w:rPr>
             <w:rFonts w:asciiTheme="majorHAnsi" w:hAnsiTheme="majorHAnsi" w:cstheme="majorHAnsi"/>
@@ -12314,7 +12646,7 @@
         </w:rPr>
         <w:t xml:space="preserve">The Election Commission shall be responsible for holding fair and impartial elections in a timely manner. To this end, the commission shall send a notice of the annual elections, clearly specifying the </w:t>
       </w:r>
-      <w:del w:id="33" w:author="Umar Sear" w:date="2022-05-07T13:26:00Z">
+      <w:del w:id="35" w:author="Umar Sear" w:date="2022-05-07T13:26:00Z">
         <w:r>
           <w:rPr>
             <w:rFonts w:asciiTheme="majorHAnsi" w:hAnsiTheme="majorHAnsi" w:cstheme="majorHAnsi"/>
@@ -12325,7 +12657,7 @@
           <w:delText>time table</w:delText>
         </w:r>
       </w:del>
-      <w:ins w:id="34" w:author="Umar Sear" w:date="2022-05-07T13:26:00Z">
+      <w:ins w:id="36" w:author="Umar Sear" w:date="2022-05-07T13:26:00Z">
         <w:r>
           <w:rPr>
             <w:rFonts w:asciiTheme="majorHAnsi" w:hAnsiTheme="majorHAnsi" w:cstheme="majorHAnsi"/>
@@ -12416,7 +12748,7 @@
         </w:rPr>
         <w:t>All nominations shall be proposed by at least two, (</w:t>
       </w:r>
-      <w:del w:id="35" w:author="Umar Sear" w:date="2022-05-07T13:26:00Z">
+      <w:del w:id="37" w:author="Umar Sear" w:date="2022-05-07T13:26:00Z">
         <w:r>
           <w:rPr>
             <w:rFonts w:asciiTheme="majorHAnsi" w:hAnsiTheme="majorHAnsi" w:cstheme="majorHAnsi"/>
@@ -12427,7 +12759,7 @@
           <w:delText>self nomination</w:delText>
         </w:r>
       </w:del>
-      <w:ins w:id="36" w:author="Umar Sear" w:date="2022-05-07T13:26:00Z">
+      <w:ins w:id="38" w:author="Umar Sear" w:date="2022-05-07T13:26:00Z">
         <w:r>
           <w:rPr>
             <w:rFonts w:asciiTheme="majorHAnsi" w:hAnsiTheme="majorHAnsi" w:cstheme="majorHAnsi"/>
@@ -13260,7 +13592,7 @@
         </w:rPr>
         <w:t xml:space="preserve">List of qualified members eligible to vote provided to the election commission by the Board of Directors at least two </w:t>
       </w:r>
-      <w:del w:id="37" w:author="Umar Sear" w:date="2022-05-07T13:27:00Z">
+      <w:del w:id="39" w:author="Umar Sear" w:date="2022-05-07T13:27:00Z">
         <w:r>
           <w:rPr>
             <w:rFonts w:asciiTheme="majorHAnsi" w:hAnsiTheme="majorHAnsi" w:cstheme="majorHAnsi"/>
@@ -13271,7 +13603,7 @@
           <w:delText>week</w:delText>
         </w:r>
       </w:del>
-      <w:ins w:id="38" w:author="Umar Sear" w:date="2022-05-07T13:27:00Z">
+      <w:ins w:id="40" w:author="Umar Sear" w:date="2022-05-07T13:27:00Z">
         <w:r>
           <w:rPr>
             <w:rFonts w:asciiTheme="majorHAnsi" w:hAnsiTheme="majorHAnsi" w:cstheme="majorHAnsi"/>
@@ -13944,18 +14276,36 @@
         <w:br w:type="page"/>
       </w:r>
     </w:p>
+    <w:bookmarkStart w:id="41" w:name="_Toc102839956"/>
     <w:p>
       <w:pPr>
         <w:pStyle w:val="Heading1"/>
       </w:pPr>
-      <w:bookmarkStart w:id="39" w:name="_Toc102839956"/>
       <w:r>
         <w:lastRenderedPageBreak/>
+        <w:fldChar w:fldCharType="begin"/>
+      </w:r>
+      <w:r>
+        <w:instrText xml:space="preserve"> HYPERLINK  \l "TOC" </w:instrText>
+      </w:r>
+      <w:r>
+        <w:fldChar w:fldCharType="separate"/>
+      </w:r>
+      <w:r>
+        <w:rPr>
+          <w:rStyle w:val="Hyperlink"/>
+        </w:rPr>
         <w:t xml:space="preserve">Article IX – Amendments to the </w:t>
       </w:r>
-      <w:bookmarkEnd w:id="39"/>
-      <w:r>
+      <w:bookmarkEnd w:id="41"/>
+      <w:r>
+        <w:rPr>
+          <w:rStyle w:val="Hyperlink"/>
+        </w:rPr>
         <w:t>Bylaws</w:t>
+      </w:r>
+      <w:r>
+        <w:fldChar w:fldCharType="end"/>
       </w:r>
     </w:p>
     <w:p>
@@ -14077,16 +14427,31 @@
         <w:br w:type="page"/>
       </w:r>
     </w:p>
+    <w:bookmarkStart w:id="42" w:name="_Toc102839957"/>
     <w:p>
       <w:pPr>
         <w:pStyle w:val="Heading1"/>
       </w:pPr>
-      <w:bookmarkStart w:id="40" w:name="_Toc102839957"/>
       <w:r>
         <w:lastRenderedPageBreak/>
+        <w:fldChar w:fldCharType="begin"/>
+      </w:r>
+      <w:r>
+        <w:instrText xml:space="preserve"> HYPERLINK  \l "TOC" </w:instrText>
+      </w:r>
+      <w:r>
+        <w:fldChar w:fldCharType="separate"/>
+      </w:r>
+      <w:r>
+        <w:rPr>
+          <w:rStyle w:val="Hyperlink"/>
+        </w:rPr>
         <w:t>Article X – Major Assets and Liabilities of MHMA</w:t>
       </w:r>
-      <w:bookmarkEnd w:id="40"/>
+      <w:bookmarkEnd w:id="42"/>
+      <w:r>
+        <w:fldChar w:fldCharType="end"/>
+      </w:r>
     </w:p>
     <w:p>
       <w:pPr>
@@ -14654,12 +15019,27 @@
         </w:rPr>
         <w:br w:type="page"/>
       </w:r>
-      <w:bookmarkStart w:id="41" w:name="_Toc102839958"/>
+      <w:bookmarkStart w:id="43" w:name="_Toc102839958"/>
       <w:r>
         <w:lastRenderedPageBreak/>
+        <w:fldChar w:fldCharType="begin"/>
+      </w:r>
+      <w:r>
+        <w:instrText xml:space="preserve"> HYPERLINK  \l "TOC" </w:instrText>
+      </w:r>
+      <w:r>
+        <w:fldChar w:fldCharType="separate"/>
+      </w:r>
+      <w:r>
+        <w:rPr>
+          <w:rStyle w:val="Hyperlink"/>
+        </w:rPr>
         <w:t>Article XI – Committees</w:t>
       </w:r>
-      <w:bookmarkEnd w:id="41"/>
+      <w:bookmarkEnd w:id="43"/>
+      <w:r>
+        <w:fldChar w:fldCharType="end"/>
+      </w:r>
     </w:p>
     <w:p>
       <w:pPr>
@@ -15015,7 +15395,7 @@
         </w:rPr>
         <w:t xml:space="preserve">One or more board of directors shall be </w:t>
       </w:r>
-      <w:del w:id="42" w:author="Umar Sear" w:date="2022-05-07T13:28:00Z">
+      <w:del w:id="44" w:author="Umar Sear" w:date="2022-05-07T13:28:00Z">
         <w:r>
           <w:rPr>
             <w:rFonts w:asciiTheme="majorHAnsi" w:hAnsiTheme="majorHAnsi" w:cstheme="majorHAnsi"/>
@@ -15026,7 +15406,7 @@
           <w:delText>an ex-officio</w:delText>
         </w:r>
       </w:del>
-      <w:ins w:id="43" w:author="Umar Sear" w:date="2022-05-07T13:28:00Z">
+      <w:ins w:id="45" w:author="Umar Sear" w:date="2022-05-07T13:28:00Z">
         <w:r>
           <w:rPr>
             <w:rFonts w:asciiTheme="majorHAnsi" w:hAnsiTheme="majorHAnsi" w:cstheme="majorHAnsi"/>
@@ -15301,7 +15681,27 @@
           <w:sz w:val="24"/>
           <w:szCs w:val="24"/>
         </w:rPr>
-        <w:t>This committee will be selected from the community members who have good religious understanding and shall be responsible for operations of the Masjid including managing the daily, Juma and Ramadan prayers</w:t>
+        <w:t xml:space="preserve">This committee will be selected from the community members who have good religious understanding and shall be responsible for operations of the Masjid including managing the daily, </w:t>
+      </w:r>
+      <w:proofErr w:type="spellStart"/>
+      <w:r>
+        <w:rPr>
+          <w:rFonts w:asciiTheme="majorHAnsi" w:hAnsiTheme="majorHAnsi" w:cstheme="majorHAnsi"/>
+          <w:color w:val="000000"/>
+          <w:sz w:val="24"/>
+          <w:szCs w:val="24"/>
+        </w:rPr>
+        <w:t>Juma</w:t>
+      </w:r>
+      <w:proofErr w:type="spellEnd"/>
+      <w:r>
+        <w:rPr>
+          <w:rFonts w:asciiTheme="majorHAnsi" w:hAnsiTheme="majorHAnsi" w:cstheme="majorHAnsi"/>
+          <w:color w:val="000000"/>
+          <w:sz w:val="24"/>
+          <w:szCs w:val="24"/>
+        </w:rPr>
+        <w:t xml:space="preserve"> and Ramadan prayers</w:t>
       </w:r>
       <w:r>
         <w:rPr>
@@ -15319,7 +15719,27 @@
           <w:sz w:val="24"/>
           <w:szCs w:val="24"/>
         </w:rPr>
-        <w:t xml:space="preserve"> and recommend to the BOD/BOT a list of reputed and practicing ulema (Islamic Scholars) and religious figures as Khateebs. In addition, this committee shall be responsible for </w:t>
+        <w:t xml:space="preserve"> and recommend to the BOD/BOT a list of reputed and practicing ulema (Islamic Scholars) and religious figures as </w:t>
+      </w:r>
+      <w:proofErr w:type="spellStart"/>
+      <w:r>
+        <w:rPr>
+          <w:rFonts w:asciiTheme="majorHAnsi" w:hAnsiTheme="majorHAnsi" w:cstheme="majorHAnsi"/>
+          <w:color w:val="000000"/>
+          <w:sz w:val="24"/>
+          <w:szCs w:val="24"/>
+        </w:rPr>
+        <w:t>Khateebs</w:t>
+      </w:r>
+      <w:proofErr w:type="spellEnd"/>
+      <w:r>
+        <w:rPr>
+          <w:rFonts w:asciiTheme="majorHAnsi" w:hAnsiTheme="majorHAnsi" w:cstheme="majorHAnsi"/>
+          <w:color w:val="000000"/>
+          <w:sz w:val="24"/>
+          <w:szCs w:val="24"/>
+        </w:rPr>
+        <w:t xml:space="preserve">. In addition, this committee shall be responsible for </w:t>
       </w:r>
       <w:r>
         <w:rPr>
@@ -15585,7 +16005,7 @@
         </w:rPr>
         <w:t xml:space="preserve">This committee shall be responsible for developing, organizing, </w:t>
       </w:r>
-      <w:del w:id="44" w:author="Umar Sear" w:date="2022-05-07T13:29:00Z">
+      <w:del w:id="46" w:author="Umar Sear" w:date="2022-05-07T13:29:00Z">
         <w:r>
           <w:rPr>
             <w:rFonts w:asciiTheme="majorHAnsi" w:hAnsiTheme="majorHAnsi" w:cstheme="majorHAnsi"/>
@@ -15596,7 +16016,7 @@
           <w:delText>scheduling</w:delText>
         </w:r>
       </w:del>
-      <w:ins w:id="45" w:author="Umar Sear" w:date="2022-05-07T13:29:00Z">
+      <w:ins w:id="47" w:author="Umar Sear" w:date="2022-05-07T13:29:00Z">
         <w:r>
           <w:rPr>
             <w:rFonts w:asciiTheme="majorHAnsi" w:hAnsiTheme="majorHAnsi" w:cstheme="majorHAnsi"/>
@@ -15616,7 +16036,7 @@
         </w:rPr>
         <w:t xml:space="preserve"> and executing all social activities for MHMA including but not limited to family nights, </w:t>
       </w:r>
-      <w:del w:id="46" w:author="Umar Sear" w:date="2022-05-07T13:30:00Z">
+      <w:del w:id="48" w:author="Umar Sear" w:date="2022-05-07T13:30:00Z">
         <w:r>
           <w:rPr>
             <w:rFonts w:asciiTheme="majorHAnsi" w:hAnsiTheme="majorHAnsi" w:cstheme="majorHAnsi"/>
@@ -15627,7 +16047,7 @@
           <w:delText>seminars</w:delText>
         </w:r>
       </w:del>
-      <w:ins w:id="47" w:author="Umar Sear" w:date="2022-05-07T13:30:00Z">
+      <w:ins w:id="49" w:author="Umar Sear" w:date="2022-05-07T13:30:00Z">
         <w:r>
           <w:rPr>
             <w:rFonts w:asciiTheme="majorHAnsi" w:hAnsiTheme="majorHAnsi" w:cstheme="majorHAnsi"/>
@@ -15992,16 +16412,31 @@
         <w:br w:type="page"/>
       </w:r>
     </w:p>
+    <w:bookmarkStart w:id="50" w:name="_Toc102839959"/>
     <w:p>
       <w:pPr>
         <w:pStyle w:val="Heading1"/>
       </w:pPr>
-      <w:bookmarkStart w:id="48" w:name="_Toc102839959"/>
       <w:r>
         <w:lastRenderedPageBreak/>
+        <w:fldChar w:fldCharType="begin"/>
+      </w:r>
+      <w:r>
+        <w:instrText xml:space="preserve"> HYPERLINK  \l "TOC" </w:instrText>
+      </w:r>
+      <w:r>
+        <w:fldChar w:fldCharType="separate"/>
+      </w:r>
+      <w:r>
+        <w:rPr>
+          <w:rStyle w:val="Hyperlink"/>
+        </w:rPr>
         <w:t>Article XII – Finances</w:t>
       </w:r>
-      <w:bookmarkEnd w:id="48"/>
+      <w:bookmarkEnd w:id="50"/>
+      <w:r>
+        <w:fldChar w:fldCharType="end"/>
+      </w:r>
     </w:p>
     <w:p>
       <w:pPr>
@@ -16566,16 +17001,33 @@
         <w:br w:type="page"/>
       </w:r>
     </w:p>
+    <w:bookmarkStart w:id="51" w:name="_Toc102839960"/>
+    <w:bookmarkStart w:id="52" w:name="_Revision_History"/>
+    <w:bookmarkEnd w:id="52"/>
     <w:p>
       <w:pPr>
         <w:pStyle w:val="Heading1"/>
       </w:pPr>
-      <w:bookmarkStart w:id="49" w:name="_Toc102839960"/>
       <w:r>
         <w:lastRenderedPageBreak/>
+        <w:fldChar w:fldCharType="begin"/>
+      </w:r>
+      <w:r>
+        <w:instrText xml:space="preserve"> HYPERLINK  \l "TOC" </w:instrText>
+      </w:r>
+      <w:r>
+        <w:fldChar w:fldCharType="separate"/>
+      </w:r>
+      <w:r>
+        <w:rPr>
+          <w:rStyle w:val="Hyperlink"/>
+        </w:rPr>
         <w:t>Revision History</w:t>
       </w:r>
-      <w:bookmarkEnd w:id="49"/>
+      <w:bookmarkEnd w:id="51"/>
+      <w:r>
+        <w:fldChar w:fldCharType="end"/>
+      </w:r>
     </w:p>
     <w:tbl>
       <w:tblPr>
@@ -17347,7 +17799,7 @@
         <w:spacing w:before="8" w:after="120" w:line="240" w:lineRule="auto"/>
         <w:contextualSpacing/>
         <w:rPr>
-          <w:del w:id="50" w:author="Umar Sear" w:date="2022-05-07T13:29:00Z"/>
+          <w:del w:id="53" w:author="Umar Sear" w:date="2022-05-07T13:29:00Z"/>
           <w:rFonts w:asciiTheme="majorHAnsi" w:hAnsiTheme="majorHAnsi" w:cstheme="majorHAnsi"/>
           <w:color w:val="000000"/>
           <w:sz w:val="24"/>
@@ -17374,7 +17826,7 @@
           <w:sz w:val="24"/>
           <w:szCs w:val="24"/>
         </w:rPr>
-        <w:pPrChange w:id="51" w:author="Umar Sear" w:date="2022-05-07T13:29:00Z">
+        <w:pPrChange w:id="54" w:author="Umar Sear" w:date="2022-05-07T13:29:00Z">
           <w:pPr>
             <w:widowControl w:val="0"/>
             <w:pBdr>
@@ -25727,10 +26179,10 @@
     <w:basedOn w:val="DefaultParagraphFont"/>
     <w:uiPriority w:val="99"/>
     <w:unhideWhenUsed/>
-    <w:rsid w:val="00CE00B8"/>
+    <w:rsid w:val="008E3808"/>
     <w:rPr>
-      <w:color w:val="0000FF" w:themeColor="hyperlink"/>
-      <w:u w:val="single"/>
+      <w:color w:val="000000" w:themeColor="text1"/>
+      <w:u w:val="none"/>
     </w:rPr>
   </w:style>
   <w:style w:type="character" w:styleId="UnresolvedMention">
@@ -26077,6 +26529,18 @@
       <w:szCs w:val="20"/>
     </w:rPr>
   </w:style>
+  <w:style w:type="character" w:styleId="FollowedHyperlink">
+    <w:name w:val="FollowedHyperlink"/>
+    <w:basedOn w:val="DefaultParagraphFont"/>
+    <w:uiPriority w:val="99"/>
+    <w:semiHidden/>
+    <w:unhideWhenUsed/>
+    <w:rsid w:val="00C156BC"/>
+    <w:rPr>
+      <w:color w:val="800080" w:themeColor="followedHyperlink"/>
+      <w:u w:val="single"/>
+    </w:rPr>
+  </w:style>
 </w:styles>
 </file>
 

</xml_diff>